<commit_message>
First commit for githubintroduction
</commit_message>
<xml_diff>
--- a/GITHUBINTRODUCTION.docx
+++ b/GITHUBINTRODUCTION.docx
@@ -62,7 +62,27 @@
           <w:szCs w:val="23"/>
           <w:lang w:eastAsia="en-GB"/>
         </w:rPr>
-        <w:t>GitHub essentials are:</w:t>
+        <w:t>G</w:t>
+      </w:r>
+      <w:r>
+        <w:rPr>
+          <w:rFonts w:ascii="Verdana" w:eastAsia="Times New Roman" w:hAnsi="Verdana" w:cs="Times New Roman"/>
+          <w:color w:val="000000"/>
+          <w:sz w:val="23"/>
+          <w:szCs w:val="23"/>
+          <w:lang w:eastAsia="en-GB"/>
+        </w:rPr>
+        <w:t>ITHUB</w:t>
+      </w:r>
+      <w:r>
+        <w:rPr>
+          <w:rFonts w:ascii="Verdana" w:eastAsia="Times New Roman" w:hAnsi="Verdana" w:cs="Times New Roman"/>
+          <w:color w:val="000000"/>
+          <w:sz w:val="23"/>
+          <w:szCs w:val="23"/>
+          <w:lang w:eastAsia="en-GB"/>
+        </w:rPr>
+        <w:t xml:space="preserve"> essentials are:</w:t>
       </w:r>
     </w:p>
     <w:p>

</xml_diff>